<commit_message>
add yt video linux file
</commit_message>
<xml_diff>
--- a/Description.docx
+++ b/Description.docx
@@ -549,6 +549,37 @@
             <w:rStyle w:val="Hyperlink"/>
           </w:rPr>
           <w:t>https://github.com/mainguyenanhvu/KernelModule_CreateRandomNumber_DoAn1_HeDieuHanh_2018</w:t>
+        </w:r>
+      </w:hyperlink>
+    </w:p>
+    <w:p>
+      <w:pPr>
+        <w:pStyle w:val="ListParagraph"/>
+      </w:pPr>
+    </w:p>
+    <w:p>
+      <w:pPr>
+        <w:pStyle w:val="ListParagraph"/>
+      </w:pPr>
+    </w:p>
+    <w:p>
+      <w:pPr>
+        <w:pStyle w:val="ListParagraph"/>
+      </w:pPr>
+      <w:r>
+        <w:t>File Linux (NEW):</w:t>
+      </w:r>
+    </w:p>
+    <w:p>
+      <w:pPr>
+        <w:pStyle w:val="ListParagraph"/>
+      </w:pPr>
+      <w:hyperlink r:id="rId16" w:history="1">
+        <w:r>
+          <w:rPr>
+            <w:rStyle w:val="Hyperlink"/>
+          </w:rPr>
+          <w:t>https://www.youtube.com/watch?v=HbgzrKJvDRw&amp;t=4s</w:t>
         </w:r>
       </w:hyperlink>
     </w:p>

</xml_diff>